<commit_message>
fix issue user delete item from bucket but adds back when add new item
</commit_message>
<xml_diff>
--- a/presentation.docx
+++ b/presentation.docx
@@ -16,23 +16,19 @@
         <w:t xml:space="preserve">.  </w:t>
       </w:r>
       <w:r>
-        <w:t xml:space="preserve">I came to The Iron Yard because I was ready for a career that challenged me and allowed me to continually evolve.  And as most people know, programming is awesome.  For my final project, I worked with a </w:t>
-      </w:r>
-      <w:proofErr w:type="gramStart"/>
-      <w:r>
-        <w:t>front end</w:t>
-      </w:r>
-      <w:proofErr w:type="gramEnd"/>
-      <w:r>
-        <w:t xml:space="preserve"> student, Julie to build the Charleston </w:t>
-      </w:r>
-      <w:proofErr w:type="spellStart"/>
-      <w:r>
-        <w:t>Basketlist</w:t>
-      </w:r>
-      <w:proofErr w:type="spellEnd"/>
-      <w:r>
-        <w:t xml:space="preserve"> app.  The app allows </w:t>
+        <w:t xml:space="preserve">I came to The Iron Yard because I was ready for a career that challenged me and allowed me </w:t>
+      </w:r>
+      <w:r>
+        <w:t>to continually learn and evolve</w:t>
+      </w:r>
+      <w:r>
+        <w:t>.  And as most people know, programming is awesome.  For my final project, I worked with a front end student, Julie</w:t>
+      </w:r>
+      <w:r>
+        <w:t>,</w:t>
+      </w:r>
+      <w:r>
+        <w:t xml:space="preserve"> to build the Charleston Basketlist app.  The app allows </w:t>
       </w:r>
       <w:r>
         <w:t>users</w:t>
@@ -41,7 +37,7 @@
         <w:t xml:space="preserve"> to select </w:t>
       </w:r>
       <w:r>
-        <w:t>events</w:t>
+        <w:t>activities</w:t>
       </w:r>
       <w:r>
         <w:t xml:space="preserve"> </w:t>
@@ -50,34 +46,28 @@
         <w:t>they</w:t>
       </w:r>
       <w:r>
-        <w:t xml:space="preserve"> would like to complete around Charleston, like a </w:t>
-      </w:r>
-      <w:proofErr w:type="spellStart"/>
-      <w:r>
-        <w:t>bucketlist</w:t>
-      </w:r>
-      <w:proofErr w:type="spellEnd"/>
-      <w:r>
-        <w:t xml:space="preserve">.  The technologies used </w:t>
+        <w:t xml:space="preserve"> would like to complete around Charl</w:t>
+      </w:r>
+      <w:r>
+        <w:t>eston, like a bucketlist.  T</w:t>
+      </w:r>
+      <w:r>
+        <w:t xml:space="preserve">echnologies used </w:t>
       </w:r>
       <w:r>
         <w:t xml:space="preserve">include Ruby on Rails, </w:t>
       </w:r>
-      <w:proofErr w:type="spellStart"/>
       <w:r>
         <w:t>AngularJS</w:t>
       </w:r>
-      <w:proofErr w:type="spellEnd"/>
-      <w:r>
-        <w:t xml:space="preserve">, </w:t>
-      </w:r>
-      <w:proofErr w:type="gramStart"/>
-      <w:r>
-        <w:t>Amazon</w:t>
-      </w:r>
-      <w:proofErr w:type="gramEnd"/>
-      <w:r>
-        <w:t xml:space="preserve"> Web Services S3 Buckets</w:t>
+      <w:r>
+        <w:t>,</w:t>
+      </w:r>
+      <w:r>
+        <w:t xml:space="preserve"> and</w:t>
+      </w:r>
+      <w:r>
+        <w:t xml:space="preserve"> Amazon Web Services S3 Buckets</w:t>
       </w:r>
       <w:r>
         <w:t xml:space="preserve">.  My core responsibility </w:t>
@@ -86,31 +76,7 @@
         <w:t>was</w:t>
       </w:r>
       <w:r>
-        <w:t xml:space="preserve"> developing the rails side functionality.  On the rails side, we have multiple models, including join tables and nested models.  In addition, we house user authentication and authorizations on the server side.  The database utilized for development was </w:t>
-      </w:r>
-      <w:proofErr w:type="spellStart"/>
-      <w:r>
-        <w:t>mysql</w:t>
-      </w:r>
-      <w:proofErr w:type="spellEnd"/>
-      <w:r>
-        <w:t xml:space="preserve"> and was switched to </w:t>
-      </w:r>
-      <w:proofErr w:type="spellStart"/>
-      <w:r>
-        <w:t>postgresql</w:t>
-      </w:r>
-      <w:proofErr w:type="spellEnd"/>
-      <w:r>
-        <w:t xml:space="preserve"> for deployment on </w:t>
-      </w:r>
-      <w:proofErr w:type="spellStart"/>
-      <w:r>
-        <w:t>Heroku</w:t>
-      </w:r>
-      <w:proofErr w:type="spellEnd"/>
-      <w:r>
-        <w:t>.</w:t>
+        <w:t xml:space="preserve"> developing the rails side functionality.  On the rails side, we have multiple models, including join tables and nested models.  In addition, we house user authentication and authorizations on the server side.  The database utilized for development was mysql and was switched to postgresql for deployment on Heroku.</w:t>
       </w:r>
       <w:r>
         <w:t xml:space="preserve">  Models and controllers were tested in RSPEC.</w:t>
@@ -125,7 +91,13 @@
         <w:t xml:space="preserve"> learning how rails and angular inter</w:t>
       </w:r>
       <w:r>
-        <w:t xml:space="preserve">acted and we found out fast that it wouldn’t be very easy.  Part of doing a project in angular, I wanted to build one of the core functionalities on the front end.  </w:t>
+        <w:t xml:space="preserve">acted and we found out fast </w:t>
+      </w:r>
+      <w:r>
+        <w:t xml:space="preserve">there would be quite a bit of learning involved.  </w:t>
+      </w:r>
+      <w:r>
+        <w:t xml:space="preserve">Part of doing a project in angular, I wanted to build one of the core functionalities on the front end.  </w:t>
       </w:r>
       <w:r>
         <w:t>Julie allowed me the opportunity to dig right in to angular and help out.  One of the major items I was able to contribute to on the front end was creating the C</w:t>
@@ -134,15 +106,7 @@
         <w:t xml:space="preserve">reate, Read, Update, Delete for </w:t>
       </w:r>
       <w:r>
-        <w:t xml:space="preserve">user comments.  The comments were nested within the </w:t>
-      </w:r>
-      <w:proofErr w:type="spellStart"/>
-      <w:r>
-        <w:t>bucketlist</w:t>
-      </w:r>
-      <w:proofErr w:type="spellEnd"/>
-      <w:r>
-        <w:t xml:space="preserve"> items</w:t>
+        <w:t>user comments.  The comments were nested within the bucketlist items</w:t>
       </w:r>
       <w:r>
         <w:t>; however,</w:t>
@@ -152,12 +116,15 @@
       </w:r>
       <w:r>
         <w:t>performs in the background</w:t>
+      </w:r>
+      <w:r>
+        <w:t xml:space="preserve"> for the developer.  I know I learned a lot on this pro</w:t>
+      </w:r>
+      <w:r>
+        <w:t xml:space="preserve">ject and enjoyed it immensely. </w:t>
       </w:r>
       <w:bookmarkStart w:id="0" w:name="_GoBack"/>
       <w:bookmarkEnd w:id="0"/>
-      <w:r>
-        <w:t xml:space="preserve"> for the developer.  I know I learned a lot on this project and enjoyed it immensely.  Thank you for your time and I hope to see you at the booth.</w:t>
-      </w:r>
     </w:p>
     <w:sectPr>
       <w:pgSz w:w="12240" w:h="15840"/>

</xml_diff>

<commit_message>
modal now uploads image to AWS Bucket
</commit_message>
<xml_diff>
--- a/presentation.docx
+++ b/presentation.docx
@@ -10,25 +10,73 @@
         <w:t xml:space="preserve"> My name is Malachi Gray</w:t>
       </w:r>
       <w:r>
-        <w:t xml:space="preserve"> and I’m a back end/rails engineering student</w:t>
+        <w:t xml:space="preserve"> and I’m </w:t>
+      </w:r>
+      <w:r>
+        <w:t>a graduate of the rails</w:t>
+      </w:r>
+      <w:r>
+        <w:t xml:space="preserve"> engineering </w:t>
+      </w:r>
+      <w:r>
+        <w:t>course</w:t>
+      </w:r>
+      <w:r>
+        <w:t xml:space="preserve"> </w:t>
+      </w:r>
+      <w:r>
+        <w:t xml:space="preserve">at The Iron Yard </w:t>
+      </w:r>
+      <w:r>
+        <w:t>this winter</w:t>
       </w:r>
       <w:r>
         <w:t xml:space="preserve">.  </w:t>
       </w:r>
-      <w:r>
-        <w:t xml:space="preserve">I came to The Iron Yard because I was ready for a career that challenged me and allowed me </w:t>
-      </w:r>
-      <w:r>
-        <w:t>to continually learn and evolve</w:t>
-      </w:r>
-      <w:r>
-        <w:t>.  And as most people know, programming is awesome.  For my final project, I worked with a front end student, Julie</w:t>
-      </w:r>
-      <w:r>
-        <w:t>,</w:t>
-      </w:r>
-      <w:r>
-        <w:t xml:space="preserve"> to build the Charleston Basketlist app.  The app allows </w:t>
+    </w:p>
+    <w:p/>
+    <w:p>
+      <w:r>
+        <w:t>Prior to attending the Iron Yard, I was a project analyst at a contractor working for the government</w:t>
+      </w:r>
+      <w:r>
+        <w:t>.  A</w:t>
+      </w:r>
+      <w:r>
+        <w:t>fter 6 years I decided I wanted</w:t>
+      </w:r>
+      <w:r>
+        <w:t xml:space="preserve"> to do something more technical and</w:t>
+      </w:r>
+      <w:r>
+        <w:t xml:space="preserve"> I</w:t>
+      </w:r>
+      <w:r>
+        <w:t xml:space="preserve"> also</w:t>
+      </w:r>
+      <w:r>
+        <w:t xml:space="preserve"> wanted to find a career that allowed me to continually learn and evolve.</w:t>
+      </w:r>
+      <w:r>
+        <w:t xml:space="preserve">  In December I left my job and with my wife, moved to Charleston to </w:t>
+      </w:r>
+      <w:r>
+        <w:t>attend the Iron Yard and begin my new career in the awesome world of programming.</w:t>
+      </w:r>
+    </w:p>
+    <w:p/>
+    <w:p>
+      <w:r>
+        <w:t xml:space="preserve">As Julie mentioned, we built </w:t>
+      </w:r>
+      <w:r>
+        <w:t>the Charleston Basketlist app</w:t>
+      </w:r>
+      <w:r>
+        <w:t xml:space="preserve"> which</w:t>
+      </w:r>
+      <w:r>
+        <w:t xml:space="preserve"> allows </w:t>
       </w:r>
       <w:r>
         <w:t>users</w:t>
@@ -49,82 +97,205 @@
         <w:t xml:space="preserve"> would like to complete around Charl</w:t>
       </w:r>
       <w:r>
-        <w:t>eston, like a bucketlist.  T</w:t>
-      </w:r>
-      <w:r>
-        <w:t xml:space="preserve">echnologies used </w:t>
-      </w:r>
-      <w:r>
-        <w:t xml:space="preserve">include Ruby on Rails, </w:t>
-      </w:r>
-      <w:r>
-        <w:t>AngularJS</w:t>
-      </w:r>
-      <w:r>
-        <w:t>,</w:t>
-      </w:r>
-      <w:r>
-        <w:t xml:space="preserve"> and</w:t>
-      </w:r>
-      <w:r>
-        <w:t xml:space="preserve"> Amazon Web Services S3 Buckets</w:t>
-      </w:r>
-      <w:r>
-        <w:t xml:space="preserve">.  My core responsibility </w:t>
+        <w:t>eston, like a</w:t>
+      </w:r>
+      <w:r>
+        <w:t xml:space="preserve"> personal</w:t>
+      </w:r>
+      <w:r>
+        <w:t xml:space="preserve"> bucketlist.</w:t>
+      </w:r>
+    </w:p>
+    <w:p/>
+    <w:p>
+      <w:r>
+        <w:t>This application is an integrated Rails and AngularJs application.</w:t>
+      </w:r>
+      <w:r>
+        <w:t xml:space="preserve">  </w:t>
+      </w:r>
+    </w:p>
+    <w:p/>
+    <w:p>
+      <w:r>
+        <w:t xml:space="preserve">My core responsibility </w:t>
       </w:r>
       <w:r>
         <w:t>was</w:t>
       </w:r>
       <w:r>
-        <w:t xml:space="preserve"> developing the rails side functionality.  On the rails side, we have multiple models, including join tables and nested models.  In addition, we house user authentication and authorizations on the server side.  The database utilized for development was mysql and was switched to postgresql for deployment on Heroku.</w:t>
-      </w:r>
-      <w:r>
-        <w:t xml:space="preserve">  Models and controllers were tested in RSPEC.</w:t>
-      </w:r>
-      <w:r>
-        <w:t xml:space="preserve">  </w:t>
-      </w:r>
-      <w:r>
-        <w:t>The most challenging part of the project was</w:t>
-      </w:r>
-      <w:r>
-        <w:t xml:space="preserve"> learning how rails and angular inter</w:t>
-      </w:r>
-      <w:r>
-        <w:t xml:space="preserve">acted and we found out fast </w:t>
-      </w:r>
-      <w:r>
-        <w:t xml:space="preserve">there would be quite a bit of learning involved.  </w:t>
-      </w:r>
-      <w:r>
-        <w:t xml:space="preserve">Part of doing a project in angular, I wanted to build one of the core functionalities on the front end.  </w:t>
-      </w:r>
-      <w:r>
-        <w:t>Julie allowed me the opportunity to dig right in to angular and help out.  One of the major items I was able to contribute to on the front end was creating the C</w:t>
-      </w:r>
-      <w:r>
-        <w:t xml:space="preserve">reate, Read, Update, Delete for </w:t>
-      </w:r>
-      <w:r>
-        <w:t>user comments.  The comments were nested within the bucketlist items</w:t>
-      </w:r>
-      <w:r>
-        <w:t>; however,</w:t>
-      </w:r>
-      <w:r>
-        <w:t xml:space="preserve"> we also had to figure out how to make that work for the users too.  Being able to work with angular gave me a new appreciation for the magic rails </w:t>
-      </w:r>
-      <w:r>
-        <w:t>performs in the background</w:t>
-      </w:r>
-      <w:r>
-        <w:t xml:space="preserve"> for the developer.  I know I learned a lot on this pro</w:t>
-      </w:r>
-      <w:r>
-        <w:t xml:space="preserve">ject and enjoyed it immensely. </w:t>
+        <w:t xml:space="preserve"> developing the rails side functionality</w:t>
+      </w:r>
+      <w:r>
+        <w:t xml:space="preserve"> but </w:t>
+      </w:r>
+      <w:r>
+        <w:t>Julie also gave me the latitude to</w:t>
+      </w:r>
+      <w:r>
+        <w:t xml:space="preserve"> dive right in to </w:t>
+      </w:r>
+      <w:r>
+        <w:t>working with angularJS</w:t>
       </w:r>
       <w:bookmarkStart w:id="0" w:name="_GoBack"/>
       <w:bookmarkEnd w:id="0"/>
+      <w:r>
+        <w:t xml:space="preserve">.  </w:t>
+      </w:r>
+    </w:p>
+    <w:p/>
+    <w:p>
+      <w:r>
+        <w:t xml:space="preserve">On the rails side, we have multiple models, including join tables and </w:t>
+      </w:r>
+      <w:r>
+        <w:t>nesting</w:t>
+      </w:r>
+      <w:r>
+        <w:t xml:space="preserve">.  </w:t>
+      </w:r>
+    </w:p>
+    <w:p/>
+    <w:p>
+      <w:r>
+        <w:t xml:space="preserve">In addition, we </w:t>
+      </w:r>
+      <w:r>
+        <w:t>maintain</w:t>
+      </w:r>
+      <w:r>
+        <w:t xml:space="preserve"> user authentication</w:t>
+      </w:r>
+      <w:r>
+        <w:t xml:space="preserve"> using devise</w:t>
+      </w:r>
+      <w:r>
+        <w:t xml:space="preserve"> and authorizations</w:t>
+      </w:r>
+      <w:r>
+        <w:t xml:space="preserve"> using cancancan</w:t>
+      </w:r>
+      <w:r>
+        <w:t xml:space="preserve"> on the server side.  </w:t>
+      </w:r>
+    </w:p>
+    <w:p/>
+    <w:p>
+      <w:r>
+        <w:t>Models and controllers were tested in RSPEC.</w:t>
+      </w:r>
+    </w:p>
+    <w:p/>
+    <w:p>
+      <w:r>
+        <w:t xml:space="preserve">Two of the </w:t>
+      </w:r>
+      <w:r>
+        <w:t>core front end items I took</w:t>
+      </w:r>
+      <w:r>
+        <w:t xml:space="preserve"> the</w:t>
+      </w:r>
+      <w:r>
+        <w:t xml:space="preserve"> lead on were user </w:t>
+      </w:r>
+      <w:r>
+        <w:t xml:space="preserve">comments and image uploads to AWS S3 buckets.  </w:t>
+      </w:r>
+    </w:p>
+    <w:p/>
+    <w:p>
+      <w:r>
+        <w:t xml:space="preserve">In the comments section, users are able to </w:t>
+      </w:r>
+      <w:r>
+        <w:t>create and see</w:t>
+      </w:r>
+      <w:r>
+        <w:t xml:space="preserve"> comments and then are given the opportunity to edit or delete</w:t>
+      </w:r>
+      <w:r>
+        <w:t xml:space="preserve"> only</w:t>
+      </w:r>
+      <w:r>
+        <w:t xml:space="preserve"> if they made that comment.</w:t>
+      </w:r>
+    </w:p>
+    <w:p/>
+    <w:p>
+      <w:r>
+        <w:t>For the AWS S3 bucket uploads, we were able to incorporate the ngUpload directive, developed here in Charleston, to send an image to the rails server which uses paperclip to send it to AWS S3.</w:t>
+      </w:r>
+    </w:p>
+    <w:p/>
+    <w:p>
+      <w:r>
+        <w:t>The most challenging part of the project was</w:t>
+      </w:r>
+      <w:r>
+        <w:t xml:space="preserve"> learning how rails and angular inter</w:t>
+      </w:r>
+      <w:r>
+        <w:t>acted</w:t>
+      </w:r>
+      <w:r>
+        <w:t xml:space="preserve"> and integrated within the Rails pipeline.  We found out early on</w:t>
+      </w:r>
+      <w:r>
+        <w:t xml:space="preserve"> </w:t>
+      </w:r>
+      <w:r>
+        <w:t>there would be quite a bit of learning involved</w:t>
+      </w:r>
+      <w:r>
+        <w:t xml:space="preserve"> with this project but we were able to work together and make things work</w:t>
+      </w:r>
+      <w:r>
+        <w:t xml:space="preserve">. </w:t>
+      </w:r>
+    </w:p>
+    <w:p/>
+    <w:p>
+      <w:r>
+        <w:t xml:space="preserve">I know </w:t>
+      </w:r>
+      <w:r>
+        <w:t>both Julie and I</w:t>
+      </w:r>
+      <w:r>
+        <w:t xml:space="preserve"> learned a lot on this pro</w:t>
+      </w:r>
+      <w:r>
+        <w:t xml:space="preserve">ject and </w:t>
+      </w:r>
+      <w:r>
+        <w:t xml:space="preserve">both </w:t>
+      </w:r>
+      <w:r>
+        <w:t xml:space="preserve">enjoyed it </w:t>
+      </w:r>
+      <w:r>
+        <w:t>a lot</w:t>
+      </w:r>
+      <w:r>
+        <w:t xml:space="preserve">. </w:t>
+      </w:r>
+    </w:p>
+    <w:p/>
+    <w:p>
+      <w:r>
+        <w:t>Thanks for your time!</w:t>
+      </w:r>
+      <w:r>
+        <w:t xml:space="preserve">  </w:t>
+      </w:r>
+      <w:r>
+        <w:t>We would love to show you our app at the table</w:t>
+      </w:r>
+      <w:r>
+        <w:t>.</w:t>
+      </w:r>
     </w:p>
     <w:sectPr>
       <w:pgSz w:w="12240" w:h="15840"/>
@@ -134,6 +305,127 @@
     </w:sectPr>
   </w:body>
 </w:document>
+</file>
+
+<file path=word/numbering.xml><?xml version="1.0" encoding="utf-8"?>
+<w:numbering xmlns:wpc="http://schemas.microsoft.com/office/word/2010/wordprocessingCanvas" xmlns:mo="http://schemas.microsoft.com/office/mac/office/2008/main" xmlns:mc="http://schemas.openxmlformats.org/markup-compatibility/2006" xmlns:mv="urn:schemas-microsoft-com:mac:vml" xmlns:o="urn:schemas-microsoft-com:office:office" xmlns:r="http://schemas.openxmlformats.org/officeDocument/2006/relationships" xmlns:m="http://schemas.openxmlformats.org/officeDocument/2006/math" xmlns:v="urn:schemas-microsoft-com:vml" xmlns:wp14="http://schemas.microsoft.com/office/word/2010/wordprocessingDrawing" xmlns:wp="http://schemas.openxmlformats.org/drawingml/2006/wordprocessingDrawing" xmlns:w10="urn:schemas-microsoft-com:office:word" xmlns:w="http://schemas.openxmlformats.org/wordprocessingml/2006/main" xmlns:w14="http://schemas.microsoft.com/office/word/2010/wordml" xmlns:wpg="http://schemas.microsoft.com/office/word/2010/wordprocessingGroup" xmlns:wpi="http://schemas.microsoft.com/office/word/2010/wordprocessingInk" xmlns:wne="http://schemas.microsoft.com/office/word/2006/wordml" xmlns:wps="http://schemas.microsoft.com/office/word/2010/wordprocessingShape" mc:Ignorable="w14 wp14">
+  <w:abstractNum w:abstractNumId="0">
+    <w:nsid w:val="2C9459BA"/>
+    <w:multiLevelType w:val="hybridMultilevel"/>
+    <w:tmpl w:val="1DA0EA76"/>
+    <w:lvl w:ilvl="0" w:tplc="04090001">
+      <w:start w:val="1"/>
+      <w:numFmt w:val="bullet"/>
+      <w:lvlText w:val=""/>
+      <w:lvlJc w:val="left"/>
+      <w:pPr>
+        <w:ind w:left="720" w:hanging="360"/>
+      </w:pPr>
+      <w:rPr>
+        <w:rFonts w:ascii="Symbol" w:hAnsi="Symbol" w:hint="default"/>
+      </w:rPr>
+    </w:lvl>
+    <w:lvl w:ilvl="1" w:tplc="04090003" w:tentative="1">
+      <w:start w:val="1"/>
+      <w:numFmt w:val="bullet"/>
+      <w:lvlText w:val="o"/>
+      <w:lvlJc w:val="left"/>
+      <w:pPr>
+        <w:ind w:left="1440" w:hanging="360"/>
+      </w:pPr>
+      <w:rPr>
+        <w:rFonts w:ascii="Courier New" w:hAnsi="Courier New" w:cs="Courier New" w:hint="default"/>
+      </w:rPr>
+    </w:lvl>
+    <w:lvl w:ilvl="2" w:tplc="04090005" w:tentative="1">
+      <w:start w:val="1"/>
+      <w:numFmt w:val="bullet"/>
+      <w:lvlText w:val=""/>
+      <w:lvlJc w:val="left"/>
+      <w:pPr>
+        <w:ind w:left="2160" w:hanging="360"/>
+      </w:pPr>
+      <w:rPr>
+        <w:rFonts w:ascii="Wingdings" w:hAnsi="Wingdings" w:hint="default"/>
+      </w:rPr>
+    </w:lvl>
+    <w:lvl w:ilvl="3" w:tplc="04090001" w:tentative="1">
+      <w:start w:val="1"/>
+      <w:numFmt w:val="bullet"/>
+      <w:lvlText w:val=""/>
+      <w:lvlJc w:val="left"/>
+      <w:pPr>
+        <w:ind w:left="2880" w:hanging="360"/>
+      </w:pPr>
+      <w:rPr>
+        <w:rFonts w:ascii="Symbol" w:hAnsi="Symbol" w:hint="default"/>
+      </w:rPr>
+    </w:lvl>
+    <w:lvl w:ilvl="4" w:tplc="04090003" w:tentative="1">
+      <w:start w:val="1"/>
+      <w:numFmt w:val="bullet"/>
+      <w:lvlText w:val="o"/>
+      <w:lvlJc w:val="left"/>
+      <w:pPr>
+        <w:ind w:left="3600" w:hanging="360"/>
+      </w:pPr>
+      <w:rPr>
+        <w:rFonts w:ascii="Courier New" w:hAnsi="Courier New" w:cs="Courier New" w:hint="default"/>
+      </w:rPr>
+    </w:lvl>
+    <w:lvl w:ilvl="5" w:tplc="04090005" w:tentative="1">
+      <w:start w:val="1"/>
+      <w:numFmt w:val="bullet"/>
+      <w:lvlText w:val=""/>
+      <w:lvlJc w:val="left"/>
+      <w:pPr>
+        <w:ind w:left="4320" w:hanging="360"/>
+      </w:pPr>
+      <w:rPr>
+        <w:rFonts w:ascii="Wingdings" w:hAnsi="Wingdings" w:hint="default"/>
+      </w:rPr>
+    </w:lvl>
+    <w:lvl w:ilvl="6" w:tplc="04090001" w:tentative="1">
+      <w:start w:val="1"/>
+      <w:numFmt w:val="bullet"/>
+      <w:lvlText w:val=""/>
+      <w:lvlJc w:val="left"/>
+      <w:pPr>
+        <w:ind w:left="5040" w:hanging="360"/>
+      </w:pPr>
+      <w:rPr>
+        <w:rFonts w:ascii="Symbol" w:hAnsi="Symbol" w:hint="default"/>
+      </w:rPr>
+    </w:lvl>
+    <w:lvl w:ilvl="7" w:tplc="04090003" w:tentative="1">
+      <w:start w:val="1"/>
+      <w:numFmt w:val="bullet"/>
+      <w:lvlText w:val="o"/>
+      <w:lvlJc w:val="left"/>
+      <w:pPr>
+        <w:ind w:left="5760" w:hanging="360"/>
+      </w:pPr>
+      <w:rPr>
+        <w:rFonts w:ascii="Courier New" w:hAnsi="Courier New" w:cs="Courier New" w:hint="default"/>
+      </w:rPr>
+    </w:lvl>
+    <w:lvl w:ilvl="8" w:tplc="04090005" w:tentative="1">
+      <w:start w:val="1"/>
+      <w:numFmt w:val="bullet"/>
+      <w:lvlText w:val=""/>
+      <w:lvlJc w:val="left"/>
+      <w:pPr>
+        <w:ind w:left="6480" w:hanging="360"/>
+      </w:pPr>
+      <w:rPr>
+        <w:rFonts w:ascii="Wingdings" w:hAnsi="Wingdings" w:hint="default"/>
+      </w:rPr>
+    </w:lvl>
+  </w:abstractNum>
+  <w:num w:numId="1">
+    <w:abstractNumId w:val="0"/>
+  </w:num>
+</w:numbering>
 </file>
 
 <file path=word/styles.xml><?xml version="1.0" encoding="utf-8"?>
@@ -318,6 +610,17 @@
     <w:uiPriority w:val="99"/>
     <w:semiHidden/>
     <w:unhideWhenUsed/>
+  </w:style>
+  <w:style w:type="paragraph" w:styleId="ListParagraph">
+    <w:name w:val="List Paragraph"/>
+    <w:basedOn w:val="Normal"/>
+    <w:uiPriority w:val="34"/>
+    <w:qFormat/>
+    <w:rsid w:val="00361057"/>
+    <w:pPr>
+      <w:ind w:left="720"/>
+      <w:contextualSpacing/>
+    </w:pPr>
   </w:style>
 </w:styles>
 </file>
@@ -504,6 +807,17 @@
     <w:uiPriority w:val="99"/>
     <w:semiHidden/>
     <w:unhideWhenUsed/>
+  </w:style>
+  <w:style w:type="paragraph" w:styleId="ListParagraph">
+    <w:name w:val="List Paragraph"/>
+    <w:basedOn w:val="Normal"/>
+    <w:uiPriority w:val="34"/>
+    <w:qFormat/>
+    <w:rsid w:val="00361057"/>
+    <w:pPr>
+      <w:ind w:left="720"/>
+      <w:contextualSpacing/>
+    </w:pPr>
   </w:style>
 </w:styles>
 </file>

</xml_diff>

<commit_message>
fix hide edit and remove bli for admin only.  fix current user on front page and remove signed in/signed out tag
</commit_message>
<xml_diff>
--- a/presentation.docx
+++ b/presentation.docx
@@ -58,7 +58,16 @@
         <w:t xml:space="preserve"> wanted to find a career that allowed me to continually learn and evolve.</w:t>
       </w:r>
       <w:r>
-        <w:t xml:space="preserve">  In December I left my job and with my wife, moved to Charleston to </w:t>
+        <w:t xml:space="preserve">  In December, my wife and I </w:t>
+      </w:r>
+      <w:r>
+        <w:t xml:space="preserve">moved to Charleston </w:t>
+      </w:r>
+      <w:r>
+        <w:t>so I could</w:t>
+      </w:r>
+      <w:r>
+        <w:t xml:space="preserve"> </w:t>
       </w:r>
       <w:r>
         <w:t>attend the Iron Yard and begin my new career in the awesome world of programming.</w:t>
@@ -137,120 +146,138 @@
       </w:r>
       <w:r>
         <w:t>working with angularJS</w:t>
+      </w:r>
+      <w:r>
+        <w:t xml:space="preserve">.  </w:t>
+      </w:r>
+    </w:p>
+    <w:p/>
+    <w:p>
+      <w:r>
+        <w:t xml:space="preserve">On the rails side, we have multiple models, including join tables and </w:t>
+      </w:r>
+      <w:r>
+        <w:t>nesting</w:t>
+      </w:r>
+      <w:r>
+        <w:t xml:space="preserve">.  </w:t>
+      </w:r>
+    </w:p>
+    <w:p/>
+    <w:p>
+      <w:r>
+        <w:t xml:space="preserve">In addition, we </w:t>
+      </w:r>
+      <w:r>
+        <w:t>maintain</w:t>
+      </w:r>
+      <w:r>
+        <w:t xml:space="preserve"> user authentication</w:t>
+      </w:r>
+      <w:r>
+        <w:t xml:space="preserve"> using devise</w:t>
+      </w:r>
+      <w:r>
+        <w:t xml:space="preserve"> and authorizations</w:t>
+      </w:r>
+      <w:r>
+        <w:t xml:space="preserve"> using cancancan</w:t>
+      </w:r>
+      <w:r>
+        <w:t xml:space="preserve">.  </w:t>
+      </w:r>
+    </w:p>
+    <w:p/>
+    <w:p>
+      <w:r>
+        <w:t xml:space="preserve">Models and controllers </w:t>
+      </w:r>
+      <w:r>
+        <w:t>have</w:t>
+      </w:r>
+      <w:r>
+        <w:t xml:space="preserve"> </w:t>
+      </w:r>
+      <w:r>
+        <w:t>testing with</w:t>
+      </w:r>
+      <w:r>
+        <w:t xml:space="preserve"> RSPEC.</w:t>
+      </w:r>
+    </w:p>
+    <w:p/>
+    <w:p>
+      <w:r>
+        <w:t xml:space="preserve">Two of the </w:t>
+      </w:r>
+      <w:r>
+        <w:t>core front end items I took</w:t>
+      </w:r>
+      <w:r>
+        <w:t xml:space="preserve"> the</w:t>
+      </w:r>
+      <w:r>
+        <w:t xml:space="preserve"> lead on were user </w:t>
+      </w:r>
+      <w:r>
+        <w:t xml:space="preserve">comments and image uploads to AWS S3 buckets.  </w:t>
+      </w:r>
+    </w:p>
+    <w:p/>
+    <w:p>
+      <w:r>
+        <w:t xml:space="preserve">In the comments section, users are able to </w:t>
+      </w:r>
+      <w:r>
+        <w:t>create and see</w:t>
+      </w:r>
+      <w:r>
+        <w:t xml:space="preserve"> comments and then are given the opportunity to edit or delete</w:t>
+      </w:r>
+      <w:r>
+        <w:t xml:space="preserve"> only</w:t>
+      </w:r>
+      <w:r>
+        <w:t xml:space="preserve"> if they made that comment.</w:t>
+      </w:r>
+    </w:p>
+    <w:p/>
+    <w:p>
+      <w:r>
+        <w:t>For the AWS S3 bucket uploads, we were able to incorporate the ngUpload directive, developed here in Charleston, to send an image to the rails server which uses paperclip to send it to AWS S3.</w:t>
+      </w:r>
+    </w:p>
+    <w:p/>
+    <w:p>
+      <w:r>
+        <w:t>The most challenging part of the project was</w:t>
+      </w:r>
+      <w:r>
+        <w:t xml:space="preserve"> learning how rails and angular inter</w:t>
+      </w:r>
+      <w:r>
+        <w:t>acted</w:t>
+      </w:r>
+      <w:r>
+        <w:t xml:space="preserve"> and integrated within the Rails pipeline.  We found out early on</w:t>
+      </w:r>
+      <w:r>
+        <w:t xml:space="preserve"> </w:t>
+      </w:r>
+      <w:r>
+        <w:t xml:space="preserve">there </w:t>
+      </w:r>
+      <w:r>
+        <w:t>was lots to learn</w:t>
+      </w:r>
+      <w:r>
+        <w:t xml:space="preserve"> but we were able to </w:t>
+      </w:r>
+      <w:r>
+        <w:t>pull together and make a pretty cool app</w:t>
       </w:r>
       <w:bookmarkStart w:id="0" w:name="_GoBack"/>
       <w:bookmarkEnd w:id="0"/>
-      <w:r>
-        <w:t xml:space="preserve">.  </w:t>
-      </w:r>
-    </w:p>
-    <w:p/>
-    <w:p>
-      <w:r>
-        <w:t xml:space="preserve">On the rails side, we have multiple models, including join tables and </w:t>
-      </w:r>
-      <w:r>
-        <w:t>nesting</w:t>
-      </w:r>
-      <w:r>
-        <w:t xml:space="preserve">.  </w:t>
-      </w:r>
-    </w:p>
-    <w:p/>
-    <w:p>
-      <w:r>
-        <w:t xml:space="preserve">In addition, we </w:t>
-      </w:r>
-      <w:r>
-        <w:t>maintain</w:t>
-      </w:r>
-      <w:r>
-        <w:t xml:space="preserve"> user authentication</w:t>
-      </w:r>
-      <w:r>
-        <w:t xml:space="preserve"> using devise</w:t>
-      </w:r>
-      <w:r>
-        <w:t xml:space="preserve"> and authorizations</w:t>
-      </w:r>
-      <w:r>
-        <w:t xml:space="preserve"> using cancancan</w:t>
-      </w:r>
-      <w:r>
-        <w:t xml:space="preserve"> on the server side.  </w:t>
-      </w:r>
-    </w:p>
-    <w:p/>
-    <w:p>
-      <w:r>
-        <w:t>Models and controllers were tested in RSPEC.</w:t>
-      </w:r>
-    </w:p>
-    <w:p/>
-    <w:p>
-      <w:r>
-        <w:t xml:space="preserve">Two of the </w:t>
-      </w:r>
-      <w:r>
-        <w:t>core front end items I took</w:t>
-      </w:r>
-      <w:r>
-        <w:t xml:space="preserve"> the</w:t>
-      </w:r>
-      <w:r>
-        <w:t xml:space="preserve"> lead on were user </w:t>
-      </w:r>
-      <w:r>
-        <w:t xml:space="preserve">comments and image uploads to AWS S3 buckets.  </w:t>
-      </w:r>
-    </w:p>
-    <w:p/>
-    <w:p>
-      <w:r>
-        <w:t xml:space="preserve">In the comments section, users are able to </w:t>
-      </w:r>
-      <w:r>
-        <w:t>create and see</w:t>
-      </w:r>
-      <w:r>
-        <w:t xml:space="preserve"> comments and then are given the opportunity to edit or delete</w:t>
-      </w:r>
-      <w:r>
-        <w:t xml:space="preserve"> only</w:t>
-      </w:r>
-      <w:r>
-        <w:t xml:space="preserve"> if they made that comment.</w:t>
-      </w:r>
-    </w:p>
-    <w:p/>
-    <w:p>
-      <w:r>
-        <w:t>For the AWS S3 bucket uploads, we were able to incorporate the ngUpload directive, developed here in Charleston, to send an image to the rails server which uses paperclip to send it to AWS S3.</w:t>
-      </w:r>
-    </w:p>
-    <w:p/>
-    <w:p>
-      <w:r>
-        <w:t>The most challenging part of the project was</w:t>
-      </w:r>
-      <w:r>
-        <w:t xml:space="preserve"> learning how rails and angular inter</w:t>
-      </w:r>
-      <w:r>
-        <w:t>acted</w:t>
-      </w:r>
-      <w:r>
-        <w:t xml:space="preserve"> and integrated within the Rails pipeline.  We found out early on</w:t>
-      </w:r>
-      <w:r>
-        <w:t xml:space="preserve"> </w:t>
-      </w:r>
-      <w:r>
-        <w:t>there would be quite a bit of learning involved</w:t>
-      </w:r>
-      <w:r>
-        <w:t xml:space="preserve"> with this project but we were able to work together and make things work</w:t>
-      </w:r>
       <w:r>
         <w:t xml:space="preserve">. </w:t>
       </w:r>

</xml_diff>

<commit_message>
added some minor changes
</commit_message>
<xml_diff>
--- a/presentation.docx
+++ b/presentation.docx
@@ -46,238 +46,311 @@
         <w:t>fter 6 years I decided I wanted</w:t>
       </w:r>
       <w:r>
-        <w:t xml:space="preserve"> to do something more technical and</w:t>
-      </w:r>
-      <w:r>
-        <w:t xml:space="preserve"> I</w:t>
-      </w:r>
-      <w:r>
-        <w:t xml:space="preserve"> also</w:t>
-      </w:r>
-      <w:r>
-        <w:t xml:space="preserve"> wanted to find a career that allowed me to continually learn and evolve.</w:t>
-      </w:r>
-      <w:r>
-        <w:t xml:space="preserve">  In December, my wife and I </w:t>
-      </w:r>
-      <w:r>
-        <w:t xml:space="preserve">moved to Charleston </w:t>
-      </w:r>
-      <w:r>
-        <w:t>so I could</w:t>
-      </w:r>
-      <w:r>
-        <w:t xml:space="preserve"> </w:t>
-      </w:r>
-      <w:r>
-        <w:t>attend the Iron Yard and begin my new career in the awesome world of programming.</w:t>
-      </w:r>
-    </w:p>
-    <w:p/>
-    <w:p>
-      <w:r>
-        <w:t xml:space="preserve">As Julie mentioned, we built </w:t>
-      </w:r>
-      <w:r>
-        <w:t>the Charleston Basketlist app</w:t>
-      </w:r>
-      <w:r>
-        <w:t xml:space="preserve"> which</w:t>
-      </w:r>
-      <w:r>
-        <w:t xml:space="preserve"> allows </w:t>
-      </w:r>
-      <w:r>
-        <w:t>users</w:t>
-      </w:r>
-      <w:r>
-        <w:t xml:space="preserve"> to select </w:t>
-      </w:r>
-      <w:r>
-        <w:t>activities</w:t>
-      </w:r>
-      <w:r>
-        <w:t xml:space="preserve"> </w:t>
-      </w:r>
-      <w:r>
-        <w:t>they</w:t>
-      </w:r>
-      <w:r>
-        <w:t xml:space="preserve"> would like to complete around Charl</w:t>
-      </w:r>
-      <w:r>
-        <w:t>eston, like a</w:t>
-      </w:r>
-      <w:r>
-        <w:t xml:space="preserve"> personal</w:t>
-      </w:r>
-      <w:r>
-        <w:t xml:space="preserve"> bucketlist.</w:t>
-      </w:r>
-    </w:p>
-    <w:p/>
-    <w:p>
-      <w:r>
-        <w:t>This application is an integrated Rails and AngularJs application.</w:t>
-      </w:r>
-      <w:r>
-        <w:t xml:space="preserve">  </w:t>
-      </w:r>
-    </w:p>
-    <w:p/>
-    <w:p>
-      <w:r>
-        <w:t xml:space="preserve">My core responsibility </w:t>
-      </w:r>
-      <w:r>
-        <w:t>was</w:t>
-      </w:r>
-      <w:r>
-        <w:t xml:space="preserve"> developing the rails side functionality</w:t>
-      </w:r>
-      <w:r>
-        <w:t xml:space="preserve"> but </w:t>
-      </w:r>
-      <w:r>
-        <w:t>Julie also gave me the latitude to</w:t>
-      </w:r>
-      <w:r>
-        <w:t xml:space="preserve"> dive right in to </w:t>
-      </w:r>
-      <w:r>
-        <w:t>working with angularJS</w:t>
-      </w:r>
-      <w:r>
-        <w:t xml:space="preserve">.  </w:t>
-      </w:r>
-    </w:p>
-    <w:p/>
-    <w:p>
-      <w:r>
-        <w:t xml:space="preserve">On the rails side, we have multiple models, including join tables and </w:t>
-      </w:r>
-      <w:r>
-        <w:t>nesting</w:t>
-      </w:r>
-      <w:r>
-        <w:t xml:space="preserve">.  </w:t>
-      </w:r>
-    </w:p>
-    <w:p/>
-    <w:p>
-      <w:r>
-        <w:t xml:space="preserve">In addition, we </w:t>
-      </w:r>
-      <w:r>
-        <w:t>maintain</w:t>
-      </w:r>
-      <w:r>
-        <w:t xml:space="preserve"> user authentication</w:t>
-      </w:r>
-      <w:r>
-        <w:t xml:space="preserve"> using devise</w:t>
-      </w:r>
-      <w:r>
-        <w:t xml:space="preserve"> and authorizations</w:t>
-      </w:r>
-      <w:r>
-        <w:t xml:space="preserve"> using cancancan</w:t>
-      </w:r>
-      <w:r>
-        <w:t xml:space="preserve">.  </w:t>
-      </w:r>
-    </w:p>
-    <w:p/>
-    <w:p>
-      <w:r>
-        <w:t xml:space="preserve">Models and controllers </w:t>
-      </w:r>
-      <w:r>
-        <w:t>have</w:t>
-      </w:r>
-      <w:r>
-        <w:t xml:space="preserve"> </w:t>
-      </w:r>
-      <w:r>
-        <w:t>testing with</w:t>
-      </w:r>
-      <w:r>
-        <w:t xml:space="preserve"> RSPEC.</w:t>
-      </w:r>
-    </w:p>
-    <w:p/>
-    <w:p>
-      <w:r>
-        <w:t xml:space="preserve">Two of the </w:t>
-      </w:r>
-      <w:r>
-        <w:t>core front end items I took</w:t>
-      </w:r>
-      <w:r>
-        <w:t xml:space="preserve"> the</w:t>
-      </w:r>
-      <w:r>
-        <w:t xml:space="preserve"> lead on were user </w:t>
-      </w:r>
-      <w:r>
-        <w:t xml:space="preserve">comments and image uploads to AWS S3 buckets.  </w:t>
-      </w:r>
-    </w:p>
-    <w:p/>
-    <w:p>
-      <w:r>
-        <w:t xml:space="preserve">In the comments section, users are able to </w:t>
-      </w:r>
-      <w:r>
-        <w:t>create and see</w:t>
-      </w:r>
-      <w:r>
-        <w:t xml:space="preserve"> comments and then are given the opportunity to edit or delete</w:t>
-      </w:r>
-      <w:r>
-        <w:t xml:space="preserve"> only</w:t>
-      </w:r>
-      <w:r>
-        <w:t xml:space="preserve"> if they made that comment.</w:t>
-      </w:r>
-    </w:p>
-    <w:p/>
-    <w:p>
-      <w:r>
-        <w:t>For the AWS S3 bucket uploads, we were able to incorporate the ngUpload directive, developed here in Charleston, to send an image to the rails server which uses paperclip to send it to AWS S3.</w:t>
-      </w:r>
-    </w:p>
-    <w:p/>
-    <w:p>
-      <w:r>
-        <w:t>The most challenging part of the project was</w:t>
-      </w:r>
-      <w:r>
-        <w:t xml:space="preserve"> learning how rails and angular inter</w:t>
-      </w:r>
-      <w:r>
-        <w:t>acted</w:t>
-      </w:r>
-      <w:r>
-        <w:t xml:space="preserve"> and integrated within the Rails pipeline.  We found out early on</w:t>
-      </w:r>
-      <w:r>
-        <w:t xml:space="preserve"> </w:t>
-      </w:r>
-      <w:r>
-        <w:t xml:space="preserve">there </w:t>
-      </w:r>
-      <w:r>
-        <w:t>was lots to learn</w:t>
-      </w:r>
-      <w:r>
-        <w:t xml:space="preserve"> but we were able to </w:t>
-      </w:r>
-      <w:r>
-        <w:t>pull together and make a pretty cool app</w:t>
+        <w:t xml:space="preserve"> to do something more technical </w:t>
+      </w:r>
+      <w:r>
+        <w:t>as well as</w:t>
+      </w:r>
+      <w:r>
+        <w:t xml:space="preserve"> find a career that allowed me to continually learn and evolve.</w:t>
+      </w:r>
+      <w:r>
+        <w:t xml:space="preserve">  I found programming to be a perfect</w:t>
       </w:r>
       <w:bookmarkStart w:id="0" w:name="_GoBack"/>
       <w:bookmarkEnd w:id="0"/>
+      <w:r>
+        <w:t xml:space="preserve"> fit for me.</w:t>
+      </w:r>
+      <w:r>
+        <w:t xml:space="preserve">  In December, my wife and I </w:t>
+      </w:r>
+      <w:r>
+        <w:t xml:space="preserve">moved to Charleston </w:t>
+      </w:r>
+      <w:r>
+        <w:t>so I could</w:t>
+      </w:r>
+      <w:r>
+        <w:t xml:space="preserve"> </w:t>
+      </w:r>
+      <w:r>
+        <w:t>attend the Iron Yard and begin my new career in the awesome world of programming.</w:t>
+      </w:r>
+    </w:p>
+    <w:p/>
+    <w:p>
+      <w:r>
+        <w:t xml:space="preserve">As Julie mentioned, we built </w:t>
+      </w:r>
+      <w:r>
+        <w:t xml:space="preserve">the Charleston </w:t>
+      </w:r>
+      <w:proofErr w:type="spellStart"/>
+      <w:r>
+        <w:t>Basketlist</w:t>
+      </w:r>
+      <w:proofErr w:type="spellEnd"/>
+      <w:r>
+        <w:t xml:space="preserve"> </w:t>
+      </w:r>
+      <w:proofErr w:type="gramStart"/>
+      <w:r>
+        <w:t>app</w:t>
+      </w:r>
+      <w:r>
+        <w:t xml:space="preserve"> which</w:t>
+      </w:r>
+      <w:proofErr w:type="gramEnd"/>
+      <w:r>
+        <w:t xml:space="preserve"> allows </w:t>
+      </w:r>
+      <w:r>
+        <w:t>users</w:t>
+      </w:r>
+      <w:r>
+        <w:t xml:space="preserve"> to select </w:t>
+      </w:r>
+      <w:r>
+        <w:t>activities</w:t>
+      </w:r>
+      <w:r>
+        <w:t xml:space="preserve"> </w:t>
+      </w:r>
+      <w:r>
+        <w:t>they</w:t>
+      </w:r>
+      <w:r>
+        <w:t xml:space="preserve"> would like to complete around Charl</w:t>
+      </w:r>
+      <w:r>
+        <w:t>eston, like a</w:t>
+      </w:r>
+      <w:r>
+        <w:t xml:space="preserve"> personal</w:t>
+      </w:r>
+      <w:r>
+        <w:t xml:space="preserve"> </w:t>
+      </w:r>
+      <w:proofErr w:type="spellStart"/>
+      <w:r>
+        <w:t>bucketlist</w:t>
+      </w:r>
+      <w:proofErr w:type="spellEnd"/>
+      <w:r>
+        <w:t>.</w:t>
+      </w:r>
+    </w:p>
+    <w:p/>
+    <w:p>
+      <w:r>
+        <w:t xml:space="preserve">This application is an integrated Rails and </w:t>
+      </w:r>
+      <w:proofErr w:type="spellStart"/>
+      <w:r>
+        <w:t>AngularJs</w:t>
+      </w:r>
+      <w:proofErr w:type="spellEnd"/>
+      <w:r>
+        <w:t xml:space="preserve"> application.</w:t>
+      </w:r>
+      <w:r>
+        <w:t xml:space="preserve">  </w:t>
+      </w:r>
+    </w:p>
+    <w:p/>
+    <w:p>
+      <w:r>
+        <w:t xml:space="preserve">My core responsibility </w:t>
+      </w:r>
+      <w:r>
+        <w:t>was</w:t>
+      </w:r>
+      <w:r>
+        <w:t xml:space="preserve"> developing the rails side functionality</w:t>
+      </w:r>
+      <w:r>
+        <w:t xml:space="preserve"> but </w:t>
+      </w:r>
+      <w:r>
+        <w:t>Julie also gave me the latitude to</w:t>
+      </w:r>
+      <w:r>
+        <w:t xml:space="preserve"> dive right in to </w:t>
+      </w:r>
+      <w:r>
+        <w:t xml:space="preserve">working with </w:t>
+      </w:r>
+      <w:proofErr w:type="spellStart"/>
+      <w:r>
+        <w:t>angularJS</w:t>
+      </w:r>
+      <w:proofErr w:type="spellEnd"/>
+      <w:r>
+        <w:t xml:space="preserve">.  </w:t>
+      </w:r>
+    </w:p>
+    <w:p/>
+    <w:p>
+      <w:r>
+        <w:t xml:space="preserve">On the rails side, we have multiple models, including join tables and </w:t>
+      </w:r>
+      <w:r>
+        <w:t>nesting</w:t>
+      </w:r>
+      <w:r>
+        <w:t xml:space="preserve">.  </w:t>
+      </w:r>
+    </w:p>
+    <w:p/>
+    <w:p>
+      <w:r>
+        <w:t xml:space="preserve">In addition, we </w:t>
+      </w:r>
+      <w:r>
+        <w:t>maintain</w:t>
+      </w:r>
+      <w:r>
+        <w:t xml:space="preserve"> user authentication</w:t>
+      </w:r>
+      <w:r>
+        <w:t xml:space="preserve"> using devise</w:t>
+      </w:r>
+      <w:r>
+        <w:t xml:space="preserve"> and authorizations</w:t>
+      </w:r>
+      <w:r>
+        <w:t xml:space="preserve"> using </w:t>
+      </w:r>
+      <w:proofErr w:type="spellStart"/>
+      <w:proofErr w:type="gramStart"/>
+      <w:r>
+        <w:t>cancancan</w:t>
+      </w:r>
+      <w:proofErr w:type="spellEnd"/>
+      <w:proofErr w:type="gramEnd"/>
+      <w:r>
+        <w:t xml:space="preserve">.  </w:t>
+      </w:r>
+    </w:p>
+    <w:p/>
+    <w:p>
+      <w:r>
+        <w:t xml:space="preserve">Models and controllers </w:t>
+      </w:r>
+      <w:r>
+        <w:t>have</w:t>
+      </w:r>
+      <w:r>
+        <w:t xml:space="preserve"> </w:t>
+      </w:r>
+      <w:r>
+        <w:t>testing with</w:t>
+      </w:r>
+      <w:r>
+        <w:t xml:space="preserve"> RSPEC.</w:t>
+      </w:r>
+    </w:p>
+    <w:p/>
+    <w:p>
+      <w:r>
+        <w:t xml:space="preserve">Two of the </w:t>
+      </w:r>
+      <w:r>
+        <w:t xml:space="preserve">core </w:t>
+      </w:r>
+      <w:proofErr w:type="gramStart"/>
+      <w:r>
+        <w:t>front end</w:t>
+      </w:r>
+      <w:proofErr w:type="gramEnd"/>
+      <w:r>
+        <w:t xml:space="preserve"> items I took</w:t>
+      </w:r>
+      <w:r>
+        <w:t xml:space="preserve"> the</w:t>
+      </w:r>
+      <w:r>
+        <w:t xml:space="preserve"> lead on were user </w:t>
+      </w:r>
+      <w:r>
+        <w:t xml:space="preserve">comments and image uploads to AWS S3 buckets.  </w:t>
+      </w:r>
+    </w:p>
+    <w:p/>
+    <w:p>
+      <w:r>
+        <w:t xml:space="preserve">In the comments section, users are able to </w:t>
+      </w:r>
+      <w:r>
+        <w:t>create and see</w:t>
+      </w:r>
+      <w:r>
+        <w:t xml:space="preserve"> comments and then are given the opportunity to edit or delete</w:t>
+      </w:r>
+      <w:r>
+        <w:t xml:space="preserve"> only</w:t>
+      </w:r>
+      <w:r>
+        <w:t xml:space="preserve"> if they made that comment.</w:t>
+      </w:r>
+    </w:p>
+    <w:p/>
+    <w:p>
+      <w:r>
+        <w:t xml:space="preserve">For the AWS S3 bucket uploads, we were able to incorporate the </w:t>
+      </w:r>
+      <w:proofErr w:type="spellStart"/>
+      <w:r>
+        <w:t>ngUpload</w:t>
+      </w:r>
+      <w:proofErr w:type="spellEnd"/>
+      <w:r>
+        <w:t xml:space="preserve"> directive, developed here in Charleston, to send an image to the rails </w:t>
+      </w:r>
+      <w:proofErr w:type="gramStart"/>
+      <w:r>
+        <w:t>server which</w:t>
+      </w:r>
+      <w:proofErr w:type="gramEnd"/>
+      <w:r>
+        <w:t xml:space="preserve"> uses paperclip to send it to AWS S3.</w:t>
+      </w:r>
+    </w:p>
+    <w:p/>
+    <w:p>
+      <w:r>
+        <w:t>The most challenging part of the project was</w:t>
+      </w:r>
+      <w:r>
+        <w:t xml:space="preserve"> learning how rails and angular inter</w:t>
+      </w:r>
+      <w:r>
+        <w:t>acted</w:t>
+      </w:r>
+      <w:r>
+        <w:t xml:space="preserve"> and integrated within the Rails pipeline.  We found out early on</w:t>
+      </w:r>
+      <w:r>
+        <w:t xml:space="preserve"> </w:t>
+      </w:r>
+      <w:r>
+        <w:t xml:space="preserve">there </w:t>
+      </w:r>
+      <w:proofErr w:type="gramStart"/>
+      <w:r>
+        <w:t>was lots</w:t>
+      </w:r>
+      <w:proofErr w:type="gramEnd"/>
+      <w:r>
+        <w:t xml:space="preserve"> to learn</w:t>
+      </w:r>
+      <w:r>
+        <w:t xml:space="preserve"> but we were able to </w:t>
+      </w:r>
+      <w:r>
+        <w:t>pull together and make a pretty cool app</w:t>
+      </w:r>
       <w:r>
         <w:t xml:space="preserve">. </w:t>
       </w:r>

</xml_diff>